<commit_message>
Cai dat cac handler truy xuat CSDL
</commit_message>
<xml_diff>
--- a/B2113321_LeThiYenThy_BACKEND_1.docx
+++ b/B2113321_LeThiYenThy_BACKEND_1.docx
@@ -3869,19 +3869,12 @@
           <w:lang w:val="en-US"/>
         </w:rPr>
       </w:pPr>
-    </w:p>
-    <w:p>
-      <w:pPr>
-        <w:rPr>
-          <w:lang w:val="en-US"/>
-        </w:rPr>
-      </w:pPr>
       <w:r>
         <w:rPr>
           <w:noProof/>
         </w:rPr>
         <w:drawing>
-          <wp:inline distT="0" distB="0" distL="0" distR="0" wp14:anchorId="2347AC77" wp14:editId="0FB009CE">
+          <wp:inline distT="0" distB="0" distL="0" distR="0" wp14:anchorId="084203D3" wp14:editId="679960A9">
             <wp:extent cx="3448227" cy="1155759"/>
             <wp:effectExtent l="0" t="0" r="0" b="6350"/>
             <wp:docPr id="41" name="Picture 41"/>
@@ -3923,22 +3916,28 @@
           <w:lang w:val="en-US"/>
         </w:rPr>
       </w:pPr>
-    </w:p>
-    <w:p>
-      <w:pPr>
+      <w:r>
         <w:rPr>
           <w:lang w:val="en-US"/>
         </w:rPr>
+        <w:t>Kiểm tra hoạt động</w:t>
+      </w:r>
+    </w:p>
+    <w:p>
+      <w:pPr>
+        <w:rPr>
+          <w:lang w:val="en-US"/>
+        </w:rPr>
       </w:pPr>
       <w:r>
         <w:rPr>
           <w:noProof/>
         </w:rPr>
         <w:drawing>
-          <wp:inline distT="0" distB="0" distL="0" distR="0" wp14:anchorId="4D64E79B" wp14:editId="3315F40F">
-            <wp:extent cx="3467278" cy="1619333"/>
-            <wp:effectExtent l="0" t="0" r="0" b="0"/>
-            <wp:docPr id="42" name="Picture 42"/>
+          <wp:inline distT="0" distB="0" distL="0" distR="0" wp14:anchorId="5156F0B3" wp14:editId="0F5CF2F9">
+            <wp:extent cx="5467631" cy="2565532"/>
+            <wp:effectExtent l="0" t="0" r="0" b="6350"/>
+            <wp:docPr id="31" name="Picture 31"/>
             <wp:cNvGraphicFramePr>
               <a:graphicFrameLocks xmlns:a="http://schemas.openxmlformats.org/drawingml/2006/main" noChangeAspect="1"/>
             </wp:cNvGraphicFramePr>
@@ -3958,7 +3957,7 @@
                   <pic:spPr>
                     <a:xfrm>
                       <a:off x="0" y="0"/>
-                      <a:ext cx="3467278" cy="1619333"/>
+                      <a:ext cx="5467631" cy="2565532"/>
                     </a:xfrm>
                     <a:prstGeom prst="rect">
                       <a:avLst/>
@@ -3977,16 +3976,37 @@
           <w:lang w:val="en-US"/>
         </w:rPr>
       </w:pPr>
+    </w:p>
+    <w:p>
+      <w:pPr>
+        <w:rPr>
+          <w:lang w:val="en-US"/>
+        </w:rPr>
+      </w:pPr>
+    </w:p>
+    <w:p>
+      <w:pPr>
+        <w:rPr>
+          <w:lang w:val="en-US"/>
+        </w:rPr>
+      </w:pPr>
+    </w:p>
+    <w:p>
+      <w:pPr>
+        <w:rPr>
+          <w:lang w:val="en-US"/>
+        </w:rPr>
+      </w:pPr>
       <w:r>
         <w:rPr>
           <w:noProof/>
         </w:rPr>
         <w:lastRenderedPageBreak/>
         <w:drawing>
-          <wp:inline distT="0" distB="0" distL="0" distR="0" wp14:anchorId="64B14339" wp14:editId="7F6CD47E">
-            <wp:extent cx="3295819" cy="2089257"/>
-            <wp:effectExtent l="0" t="0" r="0" b="6350"/>
-            <wp:docPr id="43" name="Picture 43"/>
+          <wp:inline distT="0" distB="0" distL="0" distR="0" wp14:anchorId="4D64E79B" wp14:editId="3315F40F">
+            <wp:extent cx="3467278" cy="1619333"/>
+            <wp:effectExtent l="0" t="0" r="0" b="0"/>
+            <wp:docPr id="42" name="Picture 42"/>
             <wp:cNvGraphicFramePr>
               <a:graphicFrameLocks xmlns:a="http://schemas.openxmlformats.org/drawingml/2006/main" noChangeAspect="1"/>
             </wp:cNvGraphicFramePr>
@@ -4006,7 +4026,1033 @@
                   <pic:spPr>
                     <a:xfrm>
                       <a:off x="0" y="0"/>
+                      <a:ext cx="3467278" cy="1619333"/>
+                    </a:xfrm>
+                    <a:prstGeom prst="rect">
+                      <a:avLst/>
+                    </a:prstGeom>
+                  </pic:spPr>
+                </pic:pic>
+              </a:graphicData>
+            </a:graphic>
+          </wp:inline>
+        </w:drawing>
+      </w:r>
+    </w:p>
+    <w:p>
+      <w:pPr>
+        <w:rPr>
+          <w:lang w:val="en-US"/>
+        </w:rPr>
+      </w:pPr>
+      <w:r>
+        <w:rPr>
+          <w:noProof/>
+        </w:rPr>
+        <w:drawing>
+          <wp:inline distT="0" distB="0" distL="0" distR="0" wp14:anchorId="64B14339" wp14:editId="7F6CD47E">
+            <wp:extent cx="3295819" cy="2089257"/>
+            <wp:effectExtent l="0" t="0" r="0" b="6350"/>
+            <wp:docPr id="43" name="Picture 43"/>
+            <wp:cNvGraphicFramePr>
+              <a:graphicFrameLocks xmlns:a="http://schemas.openxmlformats.org/drawingml/2006/main" noChangeAspect="1"/>
+            </wp:cNvGraphicFramePr>
+            <a:graphic xmlns:a="http://schemas.openxmlformats.org/drawingml/2006/main">
+              <a:graphicData uri="http://schemas.openxmlformats.org/drawingml/2006/picture">
+                <pic:pic xmlns:pic="http://schemas.openxmlformats.org/drawingml/2006/picture">
+                  <pic:nvPicPr>
+                    <pic:cNvPr id="1" name=""/>
+                    <pic:cNvPicPr/>
+                  </pic:nvPicPr>
+                  <pic:blipFill>
+                    <a:blip r:embed="rId49"/>
+                    <a:stretch>
+                      <a:fillRect/>
+                    </a:stretch>
+                  </pic:blipFill>
+                  <pic:spPr>
+                    <a:xfrm>
+                      <a:off x="0" y="0"/>
                       <a:ext cx="3295819" cy="2089257"/>
+                    </a:xfrm>
+                    <a:prstGeom prst="rect">
+                      <a:avLst/>
+                    </a:prstGeom>
+                  </pic:spPr>
+                </pic:pic>
+              </a:graphicData>
+            </a:graphic>
+          </wp:inline>
+        </w:drawing>
+      </w:r>
+    </w:p>
+    <w:p>
+      <w:pPr>
+        <w:rPr>
+          <w:lang w:val="en-US"/>
+        </w:rPr>
+      </w:pPr>
+      <w:r>
+        <w:rPr>
+          <w:noProof/>
+        </w:rPr>
+        <w:lastRenderedPageBreak/>
+        <w:drawing>
+          <wp:inline distT="0" distB="0" distL="0" distR="0" wp14:anchorId="6303D14D" wp14:editId="2481651F">
+            <wp:extent cx="5613689" cy="6039160"/>
+            <wp:effectExtent l="0" t="0" r="6350" b="0"/>
+            <wp:docPr id="46" name="Picture 46"/>
+            <wp:cNvGraphicFramePr>
+              <a:graphicFrameLocks xmlns:a="http://schemas.openxmlformats.org/drawingml/2006/main" noChangeAspect="1"/>
+            </wp:cNvGraphicFramePr>
+            <a:graphic xmlns:a="http://schemas.openxmlformats.org/drawingml/2006/main">
+              <a:graphicData uri="http://schemas.openxmlformats.org/drawingml/2006/picture">
+                <pic:pic xmlns:pic="http://schemas.openxmlformats.org/drawingml/2006/picture">
+                  <pic:nvPicPr>
+                    <pic:cNvPr id="1" name=""/>
+                    <pic:cNvPicPr/>
+                  </pic:nvPicPr>
+                  <pic:blipFill>
+                    <a:blip r:embed="rId50"/>
+                    <a:stretch>
+                      <a:fillRect/>
+                    </a:stretch>
+                  </pic:blipFill>
+                  <pic:spPr>
+                    <a:xfrm>
+                      <a:off x="0" y="0"/>
+                      <a:ext cx="5613689" cy="6039160"/>
+                    </a:xfrm>
+                    <a:prstGeom prst="rect">
+                      <a:avLst/>
+                    </a:prstGeom>
+                  </pic:spPr>
+                </pic:pic>
+              </a:graphicData>
+            </a:graphic>
+          </wp:inline>
+        </w:drawing>
+      </w:r>
+    </w:p>
+    <w:p>
+      <w:pPr>
+        <w:rPr>
+          <w:lang w:val="en-US"/>
+        </w:rPr>
+      </w:pPr>
+      <w:r>
+        <w:rPr>
+          <w:noProof/>
+        </w:rPr>
+        <w:lastRenderedPageBreak/>
+        <w:drawing>
+          <wp:inline distT="0" distB="0" distL="0" distR="0" wp14:anchorId="6223C264" wp14:editId="10E567B3">
+            <wp:extent cx="4940554" cy="3962604"/>
+            <wp:effectExtent l="0" t="0" r="0" b="0"/>
+            <wp:docPr id="44" name="Picture 44"/>
+            <wp:cNvGraphicFramePr>
+              <a:graphicFrameLocks xmlns:a="http://schemas.openxmlformats.org/drawingml/2006/main" noChangeAspect="1"/>
+            </wp:cNvGraphicFramePr>
+            <a:graphic xmlns:a="http://schemas.openxmlformats.org/drawingml/2006/main">
+              <a:graphicData uri="http://schemas.openxmlformats.org/drawingml/2006/picture">
+                <pic:pic xmlns:pic="http://schemas.openxmlformats.org/drawingml/2006/picture">
+                  <pic:nvPicPr>
+                    <pic:cNvPr id="1" name=""/>
+                    <pic:cNvPicPr/>
+                  </pic:nvPicPr>
+                  <pic:blipFill>
+                    <a:blip r:embed="rId51"/>
+                    <a:stretch>
+                      <a:fillRect/>
+                    </a:stretch>
+                  </pic:blipFill>
+                  <pic:spPr>
+                    <a:xfrm>
+                      <a:off x="0" y="0"/>
+                      <a:ext cx="4940554" cy="3962604"/>
+                    </a:xfrm>
+                    <a:prstGeom prst="rect">
+                      <a:avLst/>
+                    </a:prstGeom>
+                  </pic:spPr>
+                </pic:pic>
+              </a:graphicData>
+            </a:graphic>
+          </wp:inline>
+        </w:drawing>
+      </w:r>
+    </w:p>
+    <w:p>
+      <w:pPr>
+        <w:rPr>
+          <w:lang w:val="en-US"/>
+        </w:rPr>
+      </w:pPr>
+      <w:r>
+        <w:rPr>
+          <w:noProof/>
+        </w:rPr>
+        <w:drawing>
+          <wp:inline distT="0" distB="0" distL="0" distR="0" wp14:anchorId="11743881" wp14:editId="32A87A91">
+            <wp:extent cx="4629388" cy="2209914"/>
+            <wp:effectExtent l="0" t="0" r="0" b="0"/>
+            <wp:docPr id="45" name="Picture 45"/>
+            <wp:cNvGraphicFramePr>
+              <a:graphicFrameLocks xmlns:a="http://schemas.openxmlformats.org/drawingml/2006/main" noChangeAspect="1"/>
+            </wp:cNvGraphicFramePr>
+            <a:graphic xmlns:a="http://schemas.openxmlformats.org/drawingml/2006/main">
+              <a:graphicData uri="http://schemas.openxmlformats.org/drawingml/2006/picture">
+                <pic:pic xmlns:pic="http://schemas.openxmlformats.org/drawingml/2006/picture">
+                  <pic:nvPicPr>
+                    <pic:cNvPr id="1" name=""/>
+                    <pic:cNvPicPr/>
+                  </pic:nvPicPr>
+                  <pic:blipFill>
+                    <a:blip r:embed="rId52"/>
+                    <a:stretch>
+                      <a:fillRect/>
+                    </a:stretch>
+                  </pic:blipFill>
+                  <pic:spPr>
+                    <a:xfrm>
+                      <a:off x="0" y="0"/>
+                      <a:ext cx="4629388" cy="2209914"/>
+                    </a:xfrm>
+                    <a:prstGeom prst="rect">
+                      <a:avLst/>
+                    </a:prstGeom>
+                  </pic:spPr>
+                </pic:pic>
+              </a:graphicData>
+            </a:graphic>
+          </wp:inline>
+        </w:drawing>
+      </w:r>
+    </w:p>
+    <w:p>
+      <w:pPr>
+        <w:rPr>
+          <w:lang w:val="en-US"/>
+        </w:rPr>
+      </w:pPr>
+      <w:r>
+        <w:rPr>
+          <w:noProof/>
+        </w:rPr>
+        <w:lastRenderedPageBreak/>
+        <w:drawing>
+          <wp:inline distT="0" distB="0" distL="0" distR="0" wp14:anchorId="65EC5DC8" wp14:editId="37D6A2C4">
+            <wp:extent cx="5708943" cy="5327924"/>
+            <wp:effectExtent l="0" t="0" r="6350" b="6350"/>
+            <wp:docPr id="47" name="Picture 47"/>
+            <wp:cNvGraphicFramePr>
+              <a:graphicFrameLocks xmlns:a="http://schemas.openxmlformats.org/drawingml/2006/main" noChangeAspect="1"/>
+            </wp:cNvGraphicFramePr>
+            <a:graphic xmlns:a="http://schemas.openxmlformats.org/drawingml/2006/main">
+              <a:graphicData uri="http://schemas.openxmlformats.org/drawingml/2006/picture">
+                <pic:pic xmlns:pic="http://schemas.openxmlformats.org/drawingml/2006/picture">
+                  <pic:nvPicPr>
+                    <pic:cNvPr id="1" name=""/>
+                    <pic:cNvPicPr/>
+                  </pic:nvPicPr>
+                  <pic:blipFill>
+                    <a:blip r:embed="rId53"/>
+                    <a:stretch>
+                      <a:fillRect/>
+                    </a:stretch>
+                  </pic:blipFill>
+                  <pic:spPr>
+                    <a:xfrm>
+                      <a:off x="0" y="0"/>
+                      <a:ext cx="5708943" cy="5327924"/>
+                    </a:xfrm>
+                    <a:prstGeom prst="rect">
+                      <a:avLst/>
+                    </a:prstGeom>
+                  </pic:spPr>
+                </pic:pic>
+              </a:graphicData>
+            </a:graphic>
+          </wp:inline>
+        </w:drawing>
+      </w:r>
+    </w:p>
+    <w:p>
+      <w:pPr>
+        <w:rPr>
+          <w:lang w:val="en-US"/>
+        </w:rPr>
+      </w:pPr>
+      <w:r>
+        <w:rPr>
+          <w:lang w:val="en-US"/>
+        </w:rPr>
+        <w:t>Kiểm tra hàm tìm kiếm tên Long</w:t>
+      </w:r>
+    </w:p>
+    <w:p>
+      <w:pPr>
+        <w:rPr>
+          <w:lang w:val="en-US"/>
+        </w:rPr>
+      </w:pPr>
+      <w:r>
+        <w:rPr>
+          <w:noProof/>
+        </w:rPr>
+        <w:lastRenderedPageBreak/>
+        <w:drawing>
+          <wp:inline distT="0" distB="0" distL="0" distR="0" wp14:anchorId="03A99E56" wp14:editId="1D2BF800">
+            <wp:extent cx="5639090" cy="5956606"/>
+            <wp:effectExtent l="0" t="0" r="0" b="6350"/>
+            <wp:docPr id="48" name="Picture 48"/>
+            <wp:cNvGraphicFramePr>
+              <a:graphicFrameLocks xmlns:a="http://schemas.openxmlformats.org/drawingml/2006/main" noChangeAspect="1"/>
+            </wp:cNvGraphicFramePr>
+            <a:graphic xmlns:a="http://schemas.openxmlformats.org/drawingml/2006/main">
+              <a:graphicData uri="http://schemas.openxmlformats.org/drawingml/2006/picture">
+                <pic:pic xmlns:pic="http://schemas.openxmlformats.org/drawingml/2006/picture">
+                  <pic:nvPicPr>
+                    <pic:cNvPr id="1" name=""/>
+                    <pic:cNvPicPr/>
+                  </pic:nvPicPr>
+                  <pic:blipFill>
+                    <a:blip r:embed="rId54"/>
+                    <a:stretch>
+                      <a:fillRect/>
+                    </a:stretch>
+                  </pic:blipFill>
+                  <pic:spPr>
+                    <a:xfrm>
+                      <a:off x="0" y="0"/>
+                      <a:ext cx="5639090" cy="5956606"/>
+                    </a:xfrm>
+                    <a:prstGeom prst="rect">
+                      <a:avLst/>
+                    </a:prstGeom>
+                  </pic:spPr>
+                </pic:pic>
+              </a:graphicData>
+            </a:graphic>
+          </wp:inline>
+        </w:drawing>
+      </w:r>
+    </w:p>
+    <w:p>
+      <w:pPr>
+        <w:rPr>
+          <w:lang w:val="en-US"/>
+        </w:rPr>
+      </w:pPr>
+      <w:r>
+        <w:rPr>
+          <w:noProof/>
+        </w:rPr>
+        <w:lastRenderedPageBreak/>
+        <w:drawing>
+          <wp:inline distT="0" distB="0" distL="0" distR="0" wp14:anchorId="65DFB960" wp14:editId="52D77A08">
+            <wp:extent cx="4711942" cy="3632387"/>
+            <wp:effectExtent l="0" t="0" r="0" b="6350"/>
+            <wp:docPr id="49" name="Picture 49"/>
+            <wp:cNvGraphicFramePr>
+              <a:graphicFrameLocks xmlns:a="http://schemas.openxmlformats.org/drawingml/2006/main" noChangeAspect="1"/>
+            </wp:cNvGraphicFramePr>
+            <a:graphic xmlns:a="http://schemas.openxmlformats.org/drawingml/2006/main">
+              <a:graphicData uri="http://schemas.openxmlformats.org/drawingml/2006/picture">
+                <pic:pic xmlns:pic="http://schemas.openxmlformats.org/drawingml/2006/picture">
+                  <pic:nvPicPr>
+                    <pic:cNvPr id="1" name=""/>
+                    <pic:cNvPicPr/>
+                  </pic:nvPicPr>
+                  <pic:blipFill>
+                    <a:blip r:embed="rId55"/>
+                    <a:stretch>
+                      <a:fillRect/>
+                    </a:stretch>
+                  </pic:blipFill>
+                  <pic:spPr>
+                    <a:xfrm>
+                      <a:off x="0" y="0"/>
+                      <a:ext cx="4711942" cy="3632387"/>
+                    </a:xfrm>
+                    <a:prstGeom prst="rect">
+                      <a:avLst/>
+                    </a:prstGeom>
+                  </pic:spPr>
+                </pic:pic>
+              </a:graphicData>
+            </a:graphic>
+          </wp:inline>
+        </w:drawing>
+      </w:r>
+    </w:p>
+    <w:p>
+      <w:pPr>
+        <w:rPr>
+          <w:lang w:val="en-US"/>
+        </w:rPr>
+      </w:pPr>
+      <w:r>
+        <w:rPr>
+          <w:noProof/>
+        </w:rPr>
+        <w:drawing>
+          <wp:inline distT="0" distB="0" distL="0" distR="0" wp14:anchorId="35ECB820" wp14:editId="556072E6">
+            <wp:extent cx="3867349" cy="1447874"/>
+            <wp:effectExtent l="0" t="0" r="0" b="0"/>
+            <wp:docPr id="50" name="Picture 50"/>
+            <wp:cNvGraphicFramePr>
+              <a:graphicFrameLocks xmlns:a="http://schemas.openxmlformats.org/drawingml/2006/main" noChangeAspect="1"/>
+            </wp:cNvGraphicFramePr>
+            <a:graphic xmlns:a="http://schemas.openxmlformats.org/drawingml/2006/main">
+              <a:graphicData uri="http://schemas.openxmlformats.org/drawingml/2006/picture">
+                <pic:pic xmlns:pic="http://schemas.openxmlformats.org/drawingml/2006/picture">
+                  <pic:nvPicPr>
+                    <pic:cNvPr id="1" name=""/>
+                    <pic:cNvPicPr/>
+                  </pic:nvPicPr>
+                  <pic:blipFill>
+                    <a:blip r:embed="rId56"/>
+                    <a:stretch>
+                      <a:fillRect/>
+                    </a:stretch>
+                  </pic:blipFill>
+                  <pic:spPr>
+                    <a:xfrm>
+                      <a:off x="0" y="0"/>
+                      <a:ext cx="3867349" cy="1447874"/>
+                    </a:xfrm>
+                    <a:prstGeom prst="rect">
+                      <a:avLst/>
+                    </a:prstGeom>
+                  </pic:spPr>
+                </pic:pic>
+              </a:graphicData>
+            </a:graphic>
+          </wp:inline>
+        </w:drawing>
+      </w:r>
+    </w:p>
+    <w:p>
+      <w:pPr>
+        <w:rPr>
+          <w:lang w:val="en-US"/>
+        </w:rPr>
+      </w:pPr>
+      <w:r>
+        <w:rPr>
+          <w:lang w:val="en-US"/>
+        </w:rPr>
+        <w:t>Kiểm tra hàm findById</w:t>
+      </w:r>
+    </w:p>
+    <w:p>
+      <w:pPr>
+        <w:rPr>
+          <w:lang w:val="en-US"/>
+        </w:rPr>
+      </w:pPr>
+      <w:r>
+        <w:rPr>
+          <w:noProof/>
+        </w:rPr>
+        <w:lastRenderedPageBreak/>
+        <w:drawing>
+          <wp:inline distT="0" distB="0" distL="0" distR="0" wp14:anchorId="1DD434FA" wp14:editId="7101114A">
+            <wp:extent cx="5708943" cy="6102664"/>
+            <wp:effectExtent l="0" t="0" r="6350" b="0"/>
+            <wp:docPr id="51" name="Picture 51"/>
+            <wp:cNvGraphicFramePr>
+              <a:graphicFrameLocks xmlns:a="http://schemas.openxmlformats.org/drawingml/2006/main" noChangeAspect="1"/>
+            </wp:cNvGraphicFramePr>
+            <a:graphic xmlns:a="http://schemas.openxmlformats.org/drawingml/2006/main">
+              <a:graphicData uri="http://schemas.openxmlformats.org/drawingml/2006/picture">
+                <pic:pic xmlns:pic="http://schemas.openxmlformats.org/drawingml/2006/picture">
+                  <pic:nvPicPr>
+                    <pic:cNvPr id="1" name=""/>
+                    <pic:cNvPicPr/>
+                  </pic:nvPicPr>
+                  <pic:blipFill>
+                    <a:blip r:embed="rId57"/>
+                    <a:stretch>
+                      <a:fillRect/>
+                    </a:stretch>
+                  </pic:blipFill>
+                  <pic:spPr>
+                    <a:xfrm>
+                      <a:off x="0" y="0"/>
+                      <a:ext cx="5708943" cy="6102664"/>
+                    </a:xfrm>
+                    <a:prstGeom prst="rect">
+                      <a:avLst/>
+                    </a:prstGeom>
+                  </pic:spPr>
+                </pic:pic>
+              </a:graphicData>
+            </a:graphic>
+          </wp:inline>
+        </w:drawing>
+      </w:r>
+    </w:p>
+    <w:p>
+      <w:pPr>
+        <w:rPr>
+          <w:lang w:val="en-US"/>
+        </w:rPr>
+      </w:pPr>
+      <w:r>
+        <w:rPr>
+          <w:noProof/>
+        </w:rPr>
+        <w:lastRenderedPageBreak/>
+        <w:drawing>
+          <wp:inline distT="0" distB="0" distL="0" distR="0" wp14:anchorId="6C0BD463" wp14:editId="1CDFC424">
+            <wp:extent cx="4527783" cy="4540483"/>
+            <wp:effectExtent l="0" t="0" r="6350" b="0"/>
+            <wp:docPr id="52" name="Picture 52"/>
+            <wp:cNvGraphicFramePr>
+              <a:graphicFrameLocks xmlns:a="http://schemas.openxmlformats.org/drawingml/2006/main" noChangeAspect="1"/>
+            </wp:cNvGraphicFramePr>
+            <a:graphic xmlns:a="http://schemas.openxmlformats.org/drawingml/2006/main">
+              <a:graphicData uri="http://schemas.openxmlformats.org/drawingml/2006/picture">
+                <pic:pic xmlns:pic="http://schemas.openxmlformats.org/drawingml/2006/picture">
+                  <pic:nvPicPr>
+                    <pic:cNvPr id="1" name=""/>
+                    <pic:cNvPicPr/>
+                  </pic:nvPicPr>
+                  <pic:blipFill>
+                    <a:blip r:embed="rId58"/>
+                    <a:stretch>
+                      <a:fillRect/>
+                    </a:stretch>
+                  </pic:blipFill>
+                  <pic:spPr>
+                    <a:xfrm>
+                      <a:off x="0" y="0"/>
+                      <a:ext cx="4527783" cy="4540483"/>
+                    </a:xfrm>
+                    <a:prstGeom prst="rect">
+                      <a:avLst/>
+                    </a:prstGeom>
+                  </pic:spPr>
+                </pic:pic>
+              </a:graphicData>
+            </a:graphic>
+          </wp:inline>
+        </w:drawing>
+      </w:r>
+    </w:p>
+    <w:p>
+      <w:pPr>
+        <w:rPr>
+          <w:lang w:val="en-US"/>
+        </w:rPr>
+      </w:pPr>
+      <w:r>
+        <w:rPr>
+          <w:noProof/>
+        </w:rPr>
+        <w:drawing>
+          <wp:inline distT="0" distB="0" distL="0" distR="0" wp14:anchorId="71E12057" wp14:editId="64A291C1">
+            <wp:extent cx="4375375" cy="2946551"/>
+            <wp:effectExtent l="0" t="0" r="6350" b="6350"/>
+            <wp:docPr id="53" name="Picture 53"/>
+            <wp:cNvGraphicFramePr>
+              <a:graphicFrameLocks xmlns:a="http://schemas.openxmlformats.org/drawingml/2006/main" noChangeAspect="1"/>
+            </wp:cNvGraphicFramePr>
+            <a:graphic xmlns:a="http://schemas.openxmlformats.org/drawingml/2006/main">
+              <a:graphicData uri="http://schemas.openxmlformats.org/drawingml/2006/picture">
+                <pic:pic xmlns:pic="http://schemas.openxmlformats.org/drawingml/2006/picture">
+                  <pic:nvPicPr>
+                    <pic:cNvPr id="1" name=""/>
+                    <pic:cNvPicPr/>
+                  </pic:nvPicPr>
+                  <pic:blipFill>
+                    <a:blip r:embed="rId59"/>
+                    <a:stretch>
+                      <a:fillRect/>
+                    </a:stretch>
+                  </pic:blipFill>
+                  <pic:spPr>
+                    <a:xfrm>
+                      <a:off x="0" y="0"/>
+                      <a:ext cx="4375375" cy="2946551"/>
+                    </a:xfrm>
+                    <a:prstGeom prst="rect">
+                      <a:avLst/>
+                    </a:prstGeom>
+                  </pic:spPr>
+                </pic:pic>
+              </a:graphicData>
+            </a:graphic>
+          </wp:inline>
+        </w:drawing>
+      </w:r>
+    </w:p>
+    <w:p>
+      <w:pPr>
+        <w:rPr>
+          <w:lang w:val="en-US"/>
+        </w:rPr>
+      </w:pPr>
+      <w:r>
+        <w:rPr>
+          <w:noProof/>
+        </w:rPr>
+        <w:lastRenderedPageBreak/>
+        <w:drawing>
+          <wp:inline distT="0" distB="0" distL="0" distR="0" wp14:anchorId="041FF46B" wp14:editId="58F06D29">
+            <wp:extent cx="5727994" cy="5423179"/>
+            <wp:effectExtent l="0" t="0" r="6350" b="6350"/>
+            <wp:docPr id="54" name="Picture 54"/>
+            <wp:cNvGraphicFramePr>
+              <a:graphicFrameLocks xmlns:a="http://schemas.openxmlformats.org/drawingml/2006/main" noChangeAspect="1"/>
+            </wp:cNvGraphicFramePr>
+            <a:graphic xmlns:a="http://schemas.openxmlformats.org/drawingml/2006/main">
+              <a:graphicData uri="http://schemas.openxmlformats.org/drawingml/2006/picture">
+                <pic:pic xmlns:pic="http://schemas.openxmlformats.org/drawingml/2006/picture">
+                  <pic:nvPicPr>
+                    <pic:cNvPr id="1" name=""/>
+                    <pic:cNvPicPr/>
+                  </pic:nvPicPr>
+                  <pic:blipFill>
+                    <a:blip r:embed="rId60"/>
+                    <a:stretch>
+                      <a:fillRect/>
+                    </a:stretch>
+                  </pic:blipFill>
+                  <pic:spPr>
+                    <a:xfrm>
+                      <a:off x="0" y="0"/>
+                      <a:ext cx="5727994" cy="5423179"/>
+                    </a:xfrm>
+                    <a:prstGeom prst="rect">
+                      <a:avLst/>
+                    </a:prstGeom>
+                  </pic:spPr>
+                </pic:pic>
+              </a:graphicData>
+            </a:graphic>
+          </wp:inline>
+        </w:drawing>
+      </w:r>
+    </w:p>
+    <w:p>
+      <w:pPr>
+        <w:rPr>
+          <w:lang w:val="en-US"/>
+        </w:rPr>
+      </w:pPr>
+      <w:r>
+        <w:rPr>
+          <w:noProof/>
+        </w:rPr>
+        <w:drawing>
+          <wp:inline distT="0" distB="0" distL="0" distR="0" wp14:anchorId="01CED178" wp14:editId="76469566">
+            <wp:extent cx="4661140" cy="3283119"/>
+            <wp:effectExtent l="0" t="0" r="6350" b="0"/>
+            <wp:docPr id="55" name="Picture 55"/>
+            <wp:cNvGraphicFramePr>
+              <a:graphicFrameLocks xmlns:a="http://schemas.openxmlformats.org/drawingml/2006/main" noChangeAspect="1"/>
+            </wp:cNvGraphicFramePr>
+            <a:graphic xmlns:a="http://schemas.openxmlformats.org/drawingml/2006/main">
+              <a:graphicData uri="http://schemas.openxmlformats.org/drawingml/2006/picture">
+                <pic:pic xmlns:pic="http://schemas.openxmlformats.org/drawingml/2006/picture">
+                  <pic:nvPicPr>
+                    <pic:cNvPr id="1" name=""/>
+                    <pic:cNvPicPr/>
+                  </pic:nvPicPr>
+                  <pic:blipFill>
+                    <a:blip r:embed="rId61"/>
+                    <a:stretch>
+                      <a:fillRect/>
+                    </a:stretch>
+                  </pic:blipFill>
+                  <pic:spPr>
+                    <a:xfrm>
+                      <a:off x="0" y="0"/>
+                      <a:ext cx="4661140" cy="3283119"/>
+                    </a:xfrm>
+                    <a:prstGeom prst="rect">
+                      <a:avLst/>
+                    </a:prstGeom>
+                  </pic:spPr>
+                </pic:pic>
+              </a:graphicData>
+            </a:graphic>
+          </wp:inline>
+        </w:drawing>
+      </w:r>
+    </w:p>
+    <w:p>
+      <w:pPr>
+        <w:rPr>
+          <w:lang w:val="en-US"/>
+        </w:rPr>
+      </w:pPr>
+      <w:r>
+        <w:rPr>
+          <w:noProof/>
+        </w:rPr>
+        <w:lastRenderedPageBreak/>
+        <w:drawing>
+          <wp:inline distT="0" distB="0" distL="0" distR="0" wp14:anchorId="3E81CDE3" wp14:editId="14C45B21">
+            <wp:extent cx="4121362" cy="1530429"/>
+            <wp:effectExtent l="0" t="0" r="0" b="0"/>
+            <wp:docPr id="56" name="Picture 56"/>
+            <wp:cNvGraphicFramePr>
+              <a:graphicFrameLocks xmlns:a="http://schemas.openxmlformats.org/drawingml/2006/main" noChangeAspect="1"/>
+            </wp:cNvGraphicFramePr>
+            <a:graphic xmlns:a="http://schemas.openxmlformats.org/drawingml/2006/main">
+              <a:graphicData uri="http://schemas.openxmlformats.org/drawingml/2006/picture">
+                <pic:pic xmlns:pic="http://schemas.openxmlformats.org/drawingml/2006/picture">
+                  <pic:nvPicPr>
+                    <pic:cNvPr id="1" name=""/>
+                    <pic:cNvPicPr/>
+                  </pic:nvPicPr>
+                  <pic:blipFill>
+                    <a:blip r:embed="rId62"/>
+                    <a:stretch>
+                      <a:fillRect/>
+                    </a:stretch>
+                  </pic:blipFill>
+                  <pic:spPr>
+                    <a:xfrm>
+                      <a:off x="0" y="0"/>
+                      <a:ext cx="4121362" cy="1530429"/>
+                    </a:xfrm>
+                    <a:prstGeom prst="rect">
+                      <a:avLst/>
+                    </a:prstGeom>
+                  </pic:spPr>
+                </pic:pic>
+              </a:graphicData>
+            </a:graphic>
+          </wp:inline>
+        </w:drawing>
+      </w:r>
+    </w:p>
+    <w:p>
+      <w:pPr>
+        <w:rPr>
+          <w:lang w:val="en-US"/>
+        </w:rPr>
+      </w:pPr>
+      <w:r>
+        <w:rPr>
+          <w:noProof/>
+        </w:rPr>
+        <w:drawing>
+          <wp:inline distT="0" distB="0" distL="0" distR="0" wp14:anchorId="149D8379" wp14:editId="79C982E8">
+            <wp:extent cx="5664491" cy="5213618"/>
+            <wp:effectExtent l="0" t="0" r="0" b="6350"/>
+            <wp:docPr id="57" name="Picture 57"/>
+            <wp:cNvGraphicFramePr>
+              <a:graphicFrameLocks xmlns:a="http://schemas.openxmlformats.org/drawingml/2006/main" noChangeAspect="1"/>
+            </wp:cNvGraphicFramePr>
+            <a:graphic xmlns:a="http://schemas.openxmlformats.org/drawingml/2006/main">
+              <a:graphicData uri="http://schemas.openxmlformats.org/drawingml/2006/picture">
+                <pic:pic xmlns:pic="http://schemas.openxmlformats.org/drawingml/2006/picture">
+                  <pic:nvPicPr>
+                    <pic:cNvPr id="1" name=""/>
+                    <pic:cNvPicPr/>
+                  </pic:nvPicPr>
+                  <pic:blipFill>
+                    <a:blip r:embed="rId63"/>
+                    <a:stretch>
+                      <a:fillRect/>
+                    </a:stretch>
+                  </pic:blipFill>
+                  <pic:spPr>
+                    <a:xfrm>
+                      <a:off x="0" y="0"/>
+                      <a:ext cx="5664491" cy="5213618"/>
+                    </a:xfrm>
+                    <a:prstGeom prst="rect">
+                      <a:avLst/>
+                    </a:prstGeom>
+                  </pic:spPr>
+                </pic:pic>
+              </a:graphicData>
+            </a:graphic>
+          </wp:inline>
+        </w:drawing>
+      </w:r>
+    </w:p>
+    <w:p>
+      <w:pPr>
+        <w:rPr>
+          <w:lang w:val="en-US"/>
+        </w:rPr>
+      </w:pPr>
+      <w:r>
+        <w:rPr>
+          <w:noProof/>
+        </w:rPr>
+        <w:lastRenderedPageBreak/>
+        <w:drawing>
+          <wp:inline distT="0" distB="0" distL="0" distR="0" wp14:anchorId="3B0FF262" wp14:editId="6DD27B9B">
+            <wp:extent cx="4597636" cy="2622685"/>
+            <wp:effectExtent l="0" t="0" r="0" b="6350"/>
+            <wp:docPr id="58" name="Picture 58"/>
+            <wp:cNvGraphicFramePr>
+              <a:graphicFrameLocks xmlns:a="http://schemas.openxmlformats.org/drawingml/2006/main" noChangeAspect="1"/>
+            </wp:cNvGraphicFramePr>
+            <a:graphic xmlns:a="http://schemas.openxmlformats.org/drawingml/2006/main">
+              <a:graphicData uri="http://schemas.openxmlformats.org/drawingml/2006/picture">
+                <pic:pic xmlns:pic="http://schemas.openxmlformats.org/drawingml/2006/picture">
+                  <pic:nvPicPr>
+                    <pic:cNvPr id="1" name=""/>
+                    <pic:cNvPicPr/>
+                  </pic:nvPicPr>
+                  <pic:blipFill>
+                    <a:blip r:embed="rId64"/>
+                    <a:stretch>
+                      <a:fillRect/>
+                    </a:stretch>
+                  </pic:blipFill>
+                  <pic:spPr>
+                    <a:xfrm>
+                      <a:off x="0" y="0"/>
+                      <a:ext cx="4597636" cy="2622685"/>
+                    </a:xfrm>
+                    <a:prstGeom prst="rect">
+                      <a:avLst/>
+                    </a:prstGeom>
+                  </pic:spPr>
+                </pic:pic>
+              </a:graphicData>
+            </a:graphic>
+          </wp:inline>
+        </w:drawing>
+      </w:r>
+    </w:p>
+    <w:p>
+      <w:pPr>
+        <w:rPr>
+          <w:lang w:val="en-US"/>
+        </w:rPr>
+      </w:pPr>
+      <w:r>
+        <w:rPr>
+          <w:noProof/>
+        </w:rPr>
+        <w:drawing>
+          <wp:inline distT="0" distB="0" distL="0" distR="0" wp14:anchorId="308142A9" wp14:editId="69E7134D">
+            <wp:extent cx="4083260" cy="749339"/>
+            <wp:effectExtent l="0" t="0" r="0" b="0"/>
+            <wp:docPr id="59" name="Picture 59"/>
+            <wp:cNvGraphicFramePr>
+              <a:graphicFrameLocks xmlns:a="http://schemas.openxmlformats.org/drawingml/2006/main" noChangeAspect="1"/>
+            </wp:cNvGraphicFramePr>
+            <a:graphic xmlns:a="http://schemas.openxmlformats.org/drawingml/2006/main">
+              <a:graphicData uri="http://schemas.openxmlformats.org/drawingml/2006/picture">
+                <pic:pic xmlns:pic="http://schemas.openxmlformats.org/drawingml/2006/picture">
+                  <pic:nvPicPr>
+                    <pic:cNvPr id="1" name=""/>
+                    <pic:cNvPicPr/>
+                  </pic:nvPicPr>
+                  <pic:blipFill>
+                    <a:blip r:embed="rId65"/>
+                    <a:stretch>
+                      <a:fillRect/>
+                    </a:stretch>
+                  </pic:blipFill>
+                  <pic:spPr>
+                    <a:xfrm>
+                      <a:off x="0" y="0"/>
+                      <a:ext cx="4083260" cy="749339"/>
+                    </a:xfrm>
+                    <a:prstGeom prst="rect">
+                      <a:avLst/>
+                    </a:prstGeom>
+                  </pic:spPr>
+                </pic:pic>
+              </a:graphicData>
+            </a:graphic>
+          </wp:inline>
+        </w:drawing>
+      </w:r>
+    </w:p>
+    <w:p>
+      <w:pPr>
+        <w:rPr>
+          <w:lang w:val="en-US"/>
+        </w:rPr>
+      </w:pPr>
+      <w:r>
+        <w:rPr>
+          <w:noProof/>
+        </w:rPr>
+        <w:lastRenderedPageBreak/>
+        <w:drawing>
+          <wp:inline distT="0" distB="0" distL="0" distR="0" wp14:anchorId="07584C63" wp14:editId="566F9527">
+            <wp:extent cx="5733415" cy="6038215"/>
+            <wp:effectExtent l="0" t="0" r="635" b="635"/>
+            <wp:docPr id="60" name="Picture 60"/>
+            <wp:cNvGraphicFramePr>
+              <a:graphicFrameLocks xmlns:a="http://schemas.openxmlformats.org/drawingml/2006/main" noChangeAspect="1"/>
+            </wp:cNvGraphicFramePr>
+            <a:graphic xmlns:a="http://schemas.openxmlformats.org/drawingml/2006/main">
+              <a:graphicData uri="http://schemas.openxmlformats.org/drawingml/2006/picture">
+                <pic:pic xmlns:pic="http://schemas.openxmlformats.org/drawingml/2006/picture">
+                  <pic:nvPicPr>
+                    <pic:cNvPr id="1" name=""/>
+                    <pic:cNvPicPr/>
+                  </pic:nvPicPr>
+                  <pic:blipFill>
+                    <a:blip r:embed="rId66"/>
+                    <a:stretch>
+                      <a:fillRect/>
+                    </a:stretch>
+                  </pic:blipFill>
+                  <pic:spPr>
+                    <a:xfrm>
+                      <a:off x="0" y="0"/>
+                      <a:ext cx="5733415" cy="6038215"/>
+                    </a:xfrm>
+                    <a:prstGeom prst="rect">
+                      <a:avLst/>
+                    </a:prstGeom>
+                  </pic:spPr>
+                </pic:pic>
+              </a:graphicData>
+            </a:graphic>
+          </wp:inline>
+        </w:drawing>
+      </w:r>
+    </w:p>
+    <w:p>
+      <w:pPr>
+        <w:rPr>
+          <w:lang w:val="en-US"/>
+        </w:rPr>
+      </w:pPr>
+      <w:r>
+        <w:rPr>
+          <w:noProof/>
+        </w:rPr>
+        <w:lastRenderedPageBreak/>
+        <w:drawing>
+          <wp:inline distT="0" distB="0" distL="0" distR="0" wp14:anchorId="5FBA04BD" wp14:editId="7E54A73D">
+            <wp:extent cx="4769095" cy="3257717"/>
+            <wp:effectExtent l="0" t="0" r="0" b="0"/>
+            <wp:docPr id="61" name="Picture 61"/>
+            <wp:cNvGraphicFramePr>
+              <a:graphicFrameLocks xmlns:a="http://schemas.openxmlformats.org/drawingml/2006/main" noChangeAspect="1"/>
+            </wp:cNvGraphicFramePr>
+            <a:graphic xmlns:a="http://schemas.openxmlformats.org/drawingml/2006/main">
+              <a:graphicData uri="http://schemas.openxmlformats.org/drawingml/2006/picture">
+                <pic:pic xmlns:pic="http://schemas.openxmlformats.org/drawingml/2006/picture">
+                  <pic:nvPicPr>
+                    <pic:cNvPr id="1" name=""/>
+                    <pic:cNvPicPr/>
+                  </pic:nvPicPr>
+                  <pic:blipFill>
+                    <a:blip r:embed="rId67"/>
+                    <a:stretch>
+                      <a:fillRect/>
+                    </a:stretch>
+                  </pic:blipFill>
+                  <pic:spPr>
+                    <a:xfrm>
+                      <a:off x="0" y="0"/>
+                      <a:ext cx="4769095" cy="3257717"/>
+                    </a:xfrm>
+                    <a:prstGeom prst="rect">
+                      <a:avLst/>
+                    </a:prstGeom>
+                  </pic:spPr>
+                </pic:pic>
+              </a:graphicData>
+            </a:graphic>
+          </wp:inline>
+        </w:drawing>
+      </w:r>
+    </w:p>
+    <w:p>
+      <w:pPr>
+        <w:rPr>
+          <w:lang w:val="en-US"/>
+        </w:rPr>
+      </w:pPr>
+      <w:r>
+        <w:rPr>
+          <w:noProof/>
+        </w:rPr>
+        <w:drawing>
+          <wp:inline distT="0" distB="0" distL="0" distR="0" wp14:anchorId="4C96737C" wp14:editId="42D9437C">
+            <wp:extent cx="4534133" cy="1035103"/>
+            <wp:effectExtent l="0" t="0" r="0" b="0"/>
+            <wp:docPr id="62" name="Picture 62"/>
+            <wp:cNvGraphicFramePr>
+              <a:graphicFrameLocks xmlns:a="http://schemas.openxmlformats.org/drawingml/2006/main" noChangeAspect="1"/>
+            </wp:cNvGraphicFramePr>
+            <a:graphic xmlns:a="http://schemas.openxmlformats.org/drawingml/2006/main">
+              <a:graphicData uri="http://schemas.openxmlformats.org/drawingml/2006/picture">
+                <pic:pic xmlns:pic="http://schemas.openxmlformats.org/drawingml/2006/picture">
+                  <pic:nvPicPr>
+                    <pic:cNvPr id="1" name=""/>
+                    <pic:cNvPicPr/>
+                  </pic:nvPicPr>
+                  <pic:blipFill>
+                    <a:blip r:embed="rId68"/>
+                    <a:stretch>
+                      <a:fillRect/>
+                    </a:stretch>
+                  </pic:blipFill>
+                  <pic:spPr>
+                    <a:xfrm>
+                      <a:off x="0" y="0"/>
+                      <a:ext cx="4534133" cy="1035103"/>
+                    </a:xfrm>
+                    <a:prstGeom prst="rect">
+                      <a:avLst/>
+                    </a:prstGeom>
+                  </pic:spPr>
+                </pic:pic>
+              </a:graphicData>
+            </a:graphic>
+          </wp:inline>
+        </w:drawing>
+      </w:r>
+    </w:p>
+    <w:p>
+      <w:pPr>
+        <w:rPr>
+          <w:lang w:val="en-US"/>
+        </w:rPr>
+      </w:pPr>
+      <w:r>
+        <w:rPr>
+          <w:noProof/>
+        </w:rPr>
+        <w:lastRenderedPageBreak/>
+        <w:drawing>
+          <wp:inline distT="0" distB="0" distL="0" distR="0" wp14:anchorId="082FE29A" wp14:editId="3014E492">
+            <wp:extent cx="5689892" cy="5626389"/>
+            <wp:effectExtent l="0" t="0" r="6350" b="0"/>
+            <wp:docPr id="63" name="Picture 63"/>
+            <wp:cNvGraphicFramePr>
+              <a:graphicFrameLocks xmlns:a="http://schemas.openxmlformats.org/drawingml/2006/main" noChangeAspect="1"/>
+            </wp:cNvGraphicFramePr>
+            <a:graphic xmlns:a="http://schemas.openxmlformats.org/drawingml/2006/main">
+              <a:graphicData uri="http://schemas.openxmlformats.org/drawingml/2006/picture">
+                <pic:pic xmlns:pic="http://schemas.openxmlformats.org/drawingml/2006/picture">
+                  <pic:nvPicPr>
+                    <pic:cNvPr id="1" name=""/>
+                    <pic:cNvPicPr/>
+                  </pic:nvPicPr>
+                  <pic:blipFill>
+                    <a:blip r:embed="rId69"/>
+                    <a:stretch>
+                      <a:fillRect/>
+                    </a:stretch>
+                  </pic:blipFill>
+                  <pic:spPr>
+                    <a:xfrm>
+                      <a:off x="0" y="0"/>
+                      <a:ext cx="5689892" cy="5626389"/>
                     </a:xfrm>
                     <a:prstGeom prst="rect">
                       <a:avLst/>
@@ -5097,7 +6143,7 @@
 </file>
 
 <file path=customXml/itemProps1.xml><?xml version="1.0" encoding="utf-8"?>
-<ds:datastoreItem xmlns:ds="http://schemas.openxmlformats.org/officeDocument/2006/customXml" ds:itemID="{044A962F-DB90-4A1C-B59D-22557C1DF74C}">
+<ds:datastoreItem xmlns:ds="http://schemas.openxmlformats.org/officeDocument/2006/customXml" ds:itemID="{E26079D6-C4A8-4950-90F3-58C066E997EC}">
   <ds:schemaRefs>
     <ds:schemaRef ds:uri="http://schemas.openxmlformats.org/officeDocument/2006/bibliography"/>
   </ds:schemaRefs>

</xml_diff>